<commit_message>
Added bat and sh executables. Some changes to docs
</commit_message>
<xml_diff>
--- a/docs/Руководство пользователя.docx
+++ b/docs/Руководство пользователя.docx
@@ -1220,6 +1220,8 @@
         </w:rPr>
         <w:t>Оглавление</w:t>
       </w:r>
+      <w:bookmarkStart w:id="0" w:name="_GoBack"/>
+      <w:bookmarkEnd w:id="0"/>
     </w:p>
     <w:p>
       <w:pPr>
@@ -1233,18 +1235,27 @@
       <w:pPr>
         <w:pStyle w:val="TOC1"/>
         <w:rPr>
-          <w:rFonts w:eastAsia="Times New Roman"/>
+          <w:rFonts w:ascii="Times New Roman" w:eastAsia="Times New Roman" w:hAnsi="Times New Roman"/>
           <w:noProof/>
           <w:lang w:val="en-US"/>
         </w:rPr>
       </w:pPr>
       <w:r>
+        <w:rPr>
+          <w:rFonts w:ascii="Times New Roman" w:hAnsi="Times New Roman"/>
+        </w:rPr>
         <w:fldChar w:fldCharType="begin"/>
       </w:r>
       <w:r>
+        <w:rPr>
+          <w:rFonts w:ascii="Times New Roman" w:hAnsi="Times New Roman"/>
+        </w:rPr>
         <w:instrText xml:space="preserve"> TOC \o "1-3" \h \z \u </w:instrText>
       </w:r>
       <w:r>
+        <w:rPr>
+          <w:rFonts w:ascii="Times New Roman" w:hAnsi="Times New Roman"/>
+        </w:rPr>
         <w:fldChar w:fldCharType="separate"/>
       </w:r>
       <w:hyperlink w:anchor="_Toc386918926" w:history="1">
@@ -1258,7 +1269,7 @@
         </w:r>
         <w:r>
           <w:rPr>
-            <w:rFonts w:eastAsia="Times New Roman"/>
+            <w:rFonts w:ascii="Times New Roman" w:eastAsia="Times New Roman" w:hAnsi="Times New Roman"/>
             <w:noProof/>
             <w:lang w:val="en-US"/>
           </w:rPr>
@@ -1274,6 +1285,7 @@
         </w:r>
         <w:r>
           <w:rPr>
+            <w:rFonts w:ascii="Times New Roman" w:hAnsi="Times New Roman"/>
             <w:noProof/>
             <w:webHidden/>
           </w:rPr>
@@ -1281,6 +1293,7 @@
         </w:r>
         <w:r>
           <w:rPr>
+            <w:rFonts w:ascii="Times New Roman" w:hAnsi="Times New Roman"/>
             <w:noProof/>
             <w:webHidden/>
           </w:rPr>
@@ -1288,6 +1301,7 @@
         </w:r>
         <w:r>
           <w:rPr>
+            <w:rFonts w:ascii="Times New Roman" w:hAnsi="Times New Roman"/>
             <w:noProof/>
             <w:webHidden/>
           </w:rPr>
@@ -1295,12 +1309,14 @@
         </w:r>
         <w:r>
           <w:rPr>
-            <w:noProof/>
-            <w:webHidden/>
-          </w:rPr>
-        </w:r>
-        <w:r>
-          <w:rPr>
+            <w:rFonts w:ascii="Times New Roman" w:hAnsi="Times New Roman"/>
+            <w:noProof/>
+            <w:webHidden/>
+          </w:rPr>
+        </w:r>
+        <w:r>
+          <w:rPr>
+            <w:rFonts w:ascii="Times New Roman" w:hAnsi="Times New Roman"/>
             <w:noProof/>
             <w:webHidden/>
           </w:rPr>
@@ -1308,6 +1324,7 @@
         </w:r>
         <w:r>
           <w:rPr>
+            <w:rFonts w:ascii="Times New Roman" w:hAnsi="Times New Roman"/>
             <w:noProof/>
             <w:webHidden/>
           </w:rPr>
@@ -1315,6 +1332,7 @@
         </w:r>
         <w:r>
           <w:rPr>
+            <w:rFonts w:ascii="Times New Roman" w:hAnsi="Times New Roman"/>
             <w:noProof/>
             <w:webHidden/>
           </w:rPr>
@@ -1326,7 +1344,7 @@
       <w:pPr>
         <w:pStyle w:val="TOC1"/>
         <w:rPr>
-          <w:rFonts w:eastAsia="Times New Roman"/>
+          <w:rFonts w:ascii="Times New Roman" w:eastAsia="Times New Roman" w:hAnsi="Times New Roman"/>
           <w:noProof/>
           <w:lang w:val="en-US"/>
         </w:rPr>
@@ -1342,7 +1360,7 @@
         </w:r>
         <w:r>
           <w:rPr>
-            <w:rFonts w:eastAsia="Times New Roman"/>
+            <w:rFonts w:ascii="Times New Roman" w:eastAsia="Times New Roman" w:hAnsi="Times New Roman"/>
             <w:noProof/>
             <w:lang w:val="en-US"/>
           </w:rPr>
@@ -1358,6 +1376,7 @@
         </w:r>
         <w:r>
           <w:rPr>
+            <w:rFonts w:ascii="Times New Roman" w:hAnsi="Times New Roman"/>
             <w:noProof/>
             <w:webHidden/>
           </w:rPr>
@@ -1365,6 +1384,7 @@
         </w:r>
         <w:r>
           <w:rPr>
+            <w:rFonts w:ascii="Times New Roman" w:hAnsi="Times New Roman"/>
             <w:noProof/>
             <w:webHidden/>
           </w:rPr>
@@ -1372,6 +1392,7 @@
         </w:r>
         <w:r>
           <w:rPr>
+            <w:rFonts w:ascii="Times New Roman" w:hAnsi="Times New Roman"/>
             <w:noProof/>
             <w:webHidden/>
           </w:rPr>
@@ -1379,12 +1400,14 @@
         </w:r>
         <w:r>
           <w:rPr>
-            <w:noProof/>
-            <w:webHidden/>
-          </w:rPr>
-        </w:r>
-        <w:r>
-          <w:rPr>
+            <w:rFonts w:ascii="Times New Roman" w:hAnsi="Times New Roman"/>
+            <w:noProof/>
+            <w:webHidden/>
+          </w:rPr>
+        </w:r>
+        <w:r>
+          <w:rPr>
+            <w:rFonts w:ascii="Times New Roman" w:hAnsi="Times New Roman"/>
             <w:noProof/>
             <w:webHidden/>
           </w:rPr>
@@ -1392,6 +1415,7 @@
         </w:r>
         <w:r>
           <w:rPr>
+            <w:rFonts w:ascii="Times New Roman" w:hAnsi="Times New Roman"/>
             <w:noProof/>
             <w:webHidden/>
           </w:rPr>
@@ -1399,6 +1423,7 @@
         </w:r>
         <w:r>
           <w:rPr>
+            <w:rFonts w:ascii="Times New Roman" w:hAnsi="Times New Roman"/>
             <w:noProof/>
             <w:webHidden/>
           </w:rPr>
@@ -1410,7 +1435,7 @@
       <w:pPr>
         <w:pStyle w:val="TOC1"/>
         <w:rPr>
-          <w:rFonts w:eastAsia="Times New Roman"/>
+          <w:rFonts w:ascii="Times New Roman" w:eastAsia="Times New Roman" w:hAnsi="Times New Roman"/>
           <w:noProof/>
           <w:lang w:val="en-US"/>
         </w:rPr>
@@ -1426,7 +1451,7 @@
         </w:r>
         <w:r>
           <w:rPr>
-            <w:rFonts w:eastAsia="Times New Roman"/>
+            <w:rFonts w:ascii="Times New Roman" w:eastAsia="Times New Roman" w:hAnsi="Times New Roman"/>
             <w:noProof/>
             <w:lang w:val="en-US"/>
           </w:rPr>
@@ -1442,6 +1467,7 @@
         </w:r>
         <w:r>
           <w:rPr>
+            <w:rFonts w:ascii="Times New Roman" w:hAnsi="Times New Roman"/>
             <w:noProof/>
             <w:webHidden/>
           </w:rPr>
@@ -1449,6 +1475,7 @@
         </w:r>
         <w:r>
           <w:rPr>
+            <w:rFonts w:ascii="Times New Roman" w:hAnsi="Times New Roman"/>
             <w:noProof/>
             <w:webHidden/>
           </w:rPr>
@@ -1456,6 +1483,7 @@
         </w:r>
         <w:r>
           <w:rPr>
+            <w:rFonts w:ascii="Times New Roman" w:hAnsi="Times New Roman"/>
             <w:noProof/>
             <w:webHidden/>
           </w:rPr>
@@ -1463,12 +1491,14 @@
         </w:r>
         <w:r>
           <w:rPr>
-            <w:noProof/>
-            <w:webHidden/>
-          </w:rPr>
-        </w:r>
-        <w:r>
-          <w:rPr>
+            <w:rFonts w:ascii="Times New Roman" w:hAnsi="Times New Roman"/>
+            <w:noProof/>
+            <w:webHidden/>
+          </w:rPr>
+        </w:r>
+        <w:r>
+          <w:rPr>
+            <w:rFonts w:ascii="Times New Roman" w:hAnsi="Times New Roman"/>
             <w:noProof/>
             <w:webHidden/>
           </w:rPr>
@@ -1476,6 +1506,7 @@
         </w:r>
         <w:r>
           <w:rPr>
+            <w:rFonts w:ascii="Times New Roman" w:hAnsi="Times New Roman"/>
             <w:noProof/>
             <w:webHidden/>
           </w:rPr>
@@ -1483,6 +1514,7 @@
         </w:r>
         <w:r>
           <w:rPr>
+            <w:rFonts w:ascii="Times New Roman" w:hAnsi="Times New Roman"/>
             <w:noProof/>
             <w:webHidden/>
           </w:rPr>
@@ -1498,7 +1530,7 @@
           <w:tab w:val="right" w:leader="dot" w:pos="9345"/>
         </w:tabs>
         <w:rPr>
-          <w:rFonts w:eastAsia="Times New Roman"/>
+          <w:rFonts w:ascii="Times New Roman" w:eastAsia="Times New Roman" w:hAnsi="Times New Roman"/>
           <w:noProof/>
           <w:lang w:val="en-US"/>
         </w:rPr>
@@ -1514,7 +1546,7 @@
         </w:r>
         <w:r>
           <w:rPr>
-            <w:rFonts w:eastAsia="Times New Roman"/>
+            <w:rFonts w:ascii="Times New Roman" w:eastAsia="Times New Roman" w:hAnsi="Times New Roman"/>
             <w:noProof/>
             <w:lang w:val="en-US"/>
           </w:rPr>
@@ -1530,6 +1562,7 @@
         </w:r>
         <w:r>
           <w:rPr>
+            <w:rFonts w:ascii="Times New Roman" w:hAnsi="Times New Roman"/>
             <w:noProof/>
             <w:webHidden/>
           </w:rPr>
@@ -1537,6 +1570,7 @@
         </w:r>
         <w:r>
           <w:rPr>
+            <w:rFonts w:ascii="Times New Roman" w:hAnsi="Times New Roman"/>
             <w:noProof/>
             <w:webHidden/>
           </w:rPr>
@@ -1544,6 +1578,7 @@
         </w:r>
         <w:r>
           <w:rPr>
+            <w:rFonts w:ascii="Times New Roman" w:hAnsi="Times New Roman"/>
             <w:noProof/>
             <w:webHidden/>
           </w:rPr>
@@ -1551,12 +1586,14 @@
         </w:r>
         <w:r>
           <w:rPr>
-            <w:noProof/>
-            <w:webHidden/>
-          </w:rPr>
-        </w:r>
-        <w:r>
-          <w:rPr>
+            <w:rFonts w:ascii="Times New Roman" w:hAnsi="Times New Roman"/>
+            <w:noProof/>
+            <w:webHidden/>
+          </w:rPr>
+        </w:r>
+        <w:r>
+          <w:rPr>
+            <w:rFonts w:ascii="Times New Roman" w:hAnsi="Times New Roman"/>
             <w:noProof/>
             <w:webHidden/>
           </w:rPr>
@@ -1564,6 +1601,7 @@
         </w:r>
         <w:r>
           <w:rPr>
+            <w:rFonts w:ascii="Times New Roman" w:hAnsi="Times New Roman"/>
             <w:noProof/>
             <w:webHidden/>
           </w:rPr>
@@ -1571,6 +1609,7 @@
         </w:r>
         <w:r>
           <w:rPr>
+            <w:rFonts w:ascii="Times New Roman" w:hAnsi="Times New Roman"/>
             <w:noProof/>
             <w:webHidden/>
           </w:rPr>
@@ -1586,7 +1625,7 @@
           <w:tab w:val="right" w:leader="dot" w:pos="9345"/>
         </w:tabs>
         <w:rPr>
-          <w:rFonts w:eastAsia="Times New Roman"/>
+          <w:rFonts w:ascii="Times New Roman" w:eastAsia="Times New Roman" w:hAnsi="Times New Roman"/>
           <w:noProof/>
           <w:lang w:val="en-US"/>
         </w:rPr>
@@ -1602,7 +1641,7 @@
         </w:r>
         <w:r>
           <w:rPr>
-            <w:rFonts w:eastAsia="Times New Roman"/>
+            <w:rFonts w:ascii="Times New Roman" w:eastAsia="Times New Roman" w:hAnsi="Times New Roman"/>
             <w:noProof/>
             <w:lang w:val="en-US"/>
           </w:rPr>
@@ -1618,6 +1657,7 @@
         </w:r>
         <w:r>
           <w:rPr>
+            <w:rFonts w:ascii="Times New Roman" w:hAnsi="Times New Roman"/>
             <w:noProof/>
             <w:webHidden/>
           </w:rPr>
@@ -1625,6 +1665,7 @@
         </w:r>
         <w:r>
           <w:rPr>
+            <w:rFonts w:ascii="Times New Roman" w:hAnsi="Times New Roman"/>
             <w:noProof/>
             <w:webHidden/>
           </w:rPr>
@@ -1632,6 +1673,7 @@
         </w:r>
         <w:r>
           <w:rPr>
+            <w:rFonts w:ascii="Times New Roman" w:hAnsi="Times New Roman"/>
             <w:noProof/>
             <w:webHidden/>
           </w:rPr>
@@ -1639,12 +1681,14 @@
         </w:r>
         <w:r>
           <w:rPr>
-            <w:noProof/>
-            <w:webHidden/>
-          </w:rPr>
-        </w:r>
-        <w:r>
-          <w:rPr>
+            <w:rFonts w:ascii="Times New Roman" w:hAnsi="Times New Roman"/>
+            <w:noProof/>
+            <w:webHidden/>
+          </w:rPr>
+        </w:r>
+        <w:r>
+          <w:rPr>
+            <w:rFonts w:ascii="Times New Roman" w:hAnsi="Times New Roman"/>
             <w:noProof/>
             <w:webHidden/>
           </w:rPr>
@@ -1652,6 +1696,7 @@
         </w:r>
         <w:r>
           <w:rPr>
+            <w:rFonts w:ascii="Times New Roman" w:hAnsi="Times New Roman"/>
             <w:noProof/>
             <w:webHidden/>
           </w:rPr>
@@ -1659,6 +1704,7 @@
         </w:r>
         <w:r>
           <w:rPr>
+            <w:rFonts w:ascii="Times New Roman" w:hAnsi="Times New Roman"/>
             <w:noProof/>
             <w:webHidden/>
           </w:rPr>
@@ -1674,7 +1720,7 @@
           <w:tab w:val="right" w:leader="dot" w:pos="9345"/>
         </w:tabs>
         <w:rPr>
-          <w:rFonts w:eastAsia="Times New Roman"/>
+          <w:rFonts w:ascii="Times New Roman" w:eastAsia="Times New Roman" w:hAnsi="Times New Roman"/>
           <w:noProof/>
           <w:lang w:val="en-US"/>
         </w:rPr>
@@ -1690,7 +1736,7 @@
         </w:r>
         <w:r>
           <w:rPr>
-            <w:rFonts w:eastAsia="Times New Roman"/>
+            <w:rFonts w:ascii="Times New Roman" w:eastAsia="Times New Roman" w:hAnsi="Times New Roman"/>
             <w:noProof/>
             <w:lang w:val="en-US"/>
           </w:rPr>
@@ -1706,6 +1752,7 @@
         </w:r>
         <w:r>
           <w:rPr>
+            <w:rFonts w:ascii="Times New Roman" w:hAnsi="Times New Roman"/>
             <w:noProof/>
             <w:webHidden/>
           </w:rPr>
@@ -1713,6 +1760,7 @@
         </w:r>
         <w:r>
           <w:rPr>
+            <w:rFonts w:ascii="Times New Roman" w:hAnsi="Times New Roman"/>
             <w:noProof/>
             <w:webHidden/>
           </w:rPr>
@@ -1720,6 +1768,7 @@
         </w:r>
         <w:r>
           <w:rPr>
+            <w:rFonts w:ascii="Times New Roman" w:hAnsi="Times New Roman"/>
             <w:noProof/>
             <w:webHidden/>
           </w:rPr>
@@ -1727,12 +1776,14 @@
         </w:r>
         <w:r>
           <w:rPr>
-            <w:noProof/>
-            <w:webHidden/>
-          </w:rPr>
-        </w:r>
-        <w:r>
-          <w:rPr>
+            <w:rFonts w:ascii="Times New Roman" w:hAnsi="Times New Roman"/>
+            <w:noProof/>
+            <w:webHidden/>
+          </w:rPr>
+        </w:r>
+        <w:r>
+          <w:rPr>
+            <w:rFonts w:ascii="Times New Roman" w:hAnsi="Times New Roman"/>
             <w:noProof/>
             <w:webHidden/>
           </w:rPr>
@@ -1740,6 +1791,7 @@
         </w:r>
         <w:r>
           <w:rPr>
+            <w:rFonts w:ascii="Times New Roman" w:hAnsi="Times New Roman"/>
             <w:noProof/>
             <w:webHidden/>
           </w:rPr>
@@ -1747,6 +1799,7 @@
         </w:r>
         <w:r>
           <w:rPr>
+            <w:rFonts w:ascii="Times New Roman" w:hAnsi="Times New Roman"/>
             <w:noProof/>
             <w:webHidden/>
           </w:rPr>
@@ -1762,7 +1815,7 @@
           <w:tab w:val="right" w:leader="dot" w:pos="9345"/>
         </w:tabs>
         <w:rPr>
-          <w:rFonts w:eastAsia="Times New Roman"/>
+          <w:rFonts w:ascii="Times New Roman" w:eastAsia="Times New Roman" w:hAnsi="Times New Roman"/>
           <w:noProof/>
           <w:lang w:val="en-US"/>
         </w:rPr>
@@ -1778,7 +1831,7 @@
         </w:r>
         <w:r>
           <w:rPr>
-            <w:rFonts w:eastAsia="Times New Roman"/>
+            <w:rFonts w:ascii="Times New Roman" w:eastAsia="Times New Roman" w:hAnsi="Times New Roman"/>
             <w:noProof/>
             <w:lang w:val="en-US"/>
           </w:rPr>
@@ -1794,6 +1847,7 @@
         </w:r>
         <w:r>
           <w:rPr>
+            <w:rFonts w:ascii="Times New Roman" w:hAnsi="Times New Roman"/>
             <w:noProof/>
             <w:webHidden/>
           </w:rPr>
@@ -1801,6 +1855,7 @@
         </w:r>
         <w:r>
           <w:rPr>
+            <w:rFonts w:ascii="Times New Roman" w:hAnsi="Times New Roman"/>
             <w:noProof/>
             <w:webHidden/>
           </w:rPr>
@@ -1808,6 +1863,7 @@
         </w:r>
         <w:r>
           <w:rPr>
+            <w:rFonts w:ascii="Times New Roman" w:hAnsi="Times New Roman"/>
             <w:noProof/>
             <w:webHidden/>
           </w:rPr>
@@ -1815,12 +1871,14 @@
         </w:r>
         <w:r>
           <w:rPr>
-            <w:noProof/>
-            <w:webHidden/>
-          </w:rPr>
-        </w:r>
-        <w:r>
-          <w:rPr>
+            <w:rFonts w:ascii="Times New Roman" w:hAnsi="Times New Roman"/>
+            <w:noProof/>
+            <w:webHidden/>
+          </w:rPr>
+        </w:r>
+        <w:r>
+          <w:rPr>
+            <w:rFonts w:ascii="Times New Roman" w:hAnsi="Times New Roman"/>
             <w:noProof/>
             <w:webHidden/>
           </w:rPr>
@@ -1828,6 +1886,7 @@
         </w:r>
         <w:r>
           <w:rPr>
+            <w:rFonts w:ascii="Times New Roman" w:hAnsi="Times New Roman"/>
             <w:noProof/>
             <w:webHidden/>
           </w:rPr>
@@ -1835,6 +1894,7 @@
         </w:r>
         <w:r>
           <w:rPr>
+            <w:rFonts w:ascii="Times New Roman" w:hAnsi="Times New Roman"/>
             <w:noProof/>
             <w:webHidden/>
           </w:rPr>
@@ -1850,7 +1910,7 @@
           <w:tab w:val="right" w:leader="dot" w:pos="9345"/>
         </w:tabs>
         <w:rPr>
-          <w:rFonts w:eastAsia="Times New Roman"/>
+          <w:rFonts w:ascii="Times New Roman" w:eastAsia="Times New Roman" w:hAnsi="Times New Roman"/>
           <w:noProof/>
           <w:lang w:val="en-US"/>
         </w:rPr>
@@ -1866,7 +1926,7 @@
         </w:r>
         <w:r>
           <w:rPr>
-            <w:rFonts w:eastAsia="Times New Roman"/>
+            <w:rFonts w:ascii="Times New Roman" w:eastAsia="Times New Roman" w:hAnsi="Times New Roman"/>
             <w:noProof/>
             <w:lang w:val="en-US"/>
           </w:rPr>
@@ -1882,6 +1942,7 @@
         </w:r>
         <w:r>
           <w:rPr>
+            <w:rFonts w:ascii="Times New Roman" w:hAnsi="Times New Roman"/>
             <w:noProof/>
             <w:webHidden/>
           </w:rPr>
@@ -1889,6 +1950,7 @@
         </w:r>
         <w:r>
           <w:rPr>
+            <w:rFonts w:ascii="Times New Roman" w:hAnsi="Times New Roman"/>
             <w:noProof/>
             <w:webHidden/>
           </w:rPr>
@@ -1896,6 +1958,7 @@
         </w:r>
         <w:r>
           <w:rPr>
+            <w:rFonts w:ascii="Times New Roman" w:hAnsi="Times New Roman"/>
             <w:noProof/>
             <w:webHidden/>
           </w:rPr>
@@ -1903,12 +1966,14 @@
         </w:r>
         <w:r>
           <w:rPr>
-            <w:noProof/>
-            <w:webHidden/>
-          </w:rPr>
-        </w:r>
-        <w:r>
-          <w:rPr>
+            <w:rFonts w:ascii="Times New Roman" w:hAnsi="Times New Roman"/>
+            <w:noProof/>
+            <w:webHidden/>
+          </w:rPr>
+        </w:r>
+        <w:r>
+          <w:rPr>
+            <w:rFonts w:ascii="Times New Roman" w:hAnsi="Times New Roman"/>
             <w:noProof/>
             <w:webHidden/>
           </w:rPr>
@@ -1916,6 +1981,7 @@
         </w:r>
         <w:r>
           <w:rPr>
+            <w:rFonts w:ascii="Times New Roman" w:hAnsi="Times New Roman"/>
             <w:noProof/>
             <w:webHidden/>
           </w:rPr>
@@ -1923,6 +1989,7 @@
         </w:r>
         <w:r>
           <w:rPr>
+            <w:rFonts w:ascii="Times New Roman" w:hAnsi="Times New Roman"/>
             <w:noProof/>
             <w:webHidden/>
           </w:rPr>
@@ -1938,7 +2005,7 @@
           <w:tab w:val="right" w:leader="dot" w:pos="9345"/>
         </w:tabs>
         <w:rPr>
-          <w:rFonts w:eastAsia="Times New Roman"/>
+          <w:rFonts w:ascii="Times New Roman" w:eastAsia="Times New Roman" w:hAnsi="Times New Roman"/>
           <w:noProof/>
           <w:lang w:val="en-US"/>
         </w:rPr>
@@ -1954,7 +2021,7 @@
         </w:r>
         <w:r>
           <w:rPr>
-            <w:rFonts w:eastAsia="Times New Roman"/>
+            <w:rFonts w:ascii="Times New Roman" w:eastAsia="Times New Roman" w:hAnsi="Times New Roman"/>
             <w:noProof/>
             <w:lang w:val="en-US"/>
           </w:rPr>
@@ -1970,6 +2037,7 @@
         </w:r>
         <w:r>
           <w:rPr>
+            <w:rFonts w:ascii="Times New Roman" w:hAnsi="Times New Roman"/>
             <w:noProof/>
             <w:webHidden/>
           </w:rPr>
@@ -1977,6 +2045,7 @@
         </w:r>
         <w:r>
           <w:rPr>
+            <w:rFonts w:ascii="Times New Roman" w:hAnsi="Times New Roman"/>
             <w:noProof/>
             <w:webHidden/>
           </w:rPr>
@@ -1984,6 +2053,7 @@
         </w:r>
         <w:r>
           <w:rPr>
+            <w:rFonts w:ascii="Times New Roman" w:hAnsi="Times New Roman"/>
             <w:noProof/>
             <w:webHidden/>
           </w:rPr>
@@ -1991,12 +2061,14 @@
         </w:r>
         <w:r>
           <w:rPr>
-            <w:noProof/>
-            <w:webHidden/>
-          </w:rPr>
-        </w:r>
-        <w:r>
-          <w:rPr>
+            <w:rFonts w:ascii="Times New Roman" w:hAnsi="Times New Roman"/>
+            <w:noProof/>
+            <w:webHidden/>
+          </w:rPr>
+        </w:r>
+        <w:r>
+          <w:rPr>
+            <w:rFonts w:ascii="Times New Roman" w:hAnsi="Times New Roman"/>
             <w:noProof/>
             <w:webHidden/>
           </w:rPr>
@@ -2004,6 +2076,7 @@
         </w:r>
         <w:r>
           <w:rPr>
+            <w:rFonts w:ascii="Times New Roman" w:hAnsi="Times New Roman"/>
             <w:noProof/>
             <w:webHidden/>
           </w:rPr>
@@ -2011,6 +2084,7 @@
         </w:r>
         <w:r>
           <w:rPr>
+            <w:rFonts w:ascii="Times New Roman" w:hAnsi="Times New Roman"/>
             <w:noProof/>
             <w:webHidden/>
           </w:rPr>
@@ -2026,7 +2100,7 @@
           <w:tab w:val="right" w:leader="dot" w:pos="9345"/>
         </w:tabs>
         <w:rPr>
-          <w:rFonts w:eastAsia="Times New Roman"/>
+          <w:rFonts w:ascii="Times New Roman" w:eastAsia="Times New Roman" w:hAnsi="Times New Roman"/>
           <w:noProof/>
           <w:lang w:val="en-US"/>
         </w:rPr>
@@ -2042,7 +2116,7 @@
         </w:r>
         <w:r>
           <w:rPr>
-            <w:rFonts w:eastAsia="Times New Roman"/>
+            <w:rFonts w:ascii="Times New Roman" w:eastAsia="Times New Roman" w:hAnsi="Times New Roman"/>
             <w:noProof/>
             <w:lang w:val="en-US"/>
           </w:rPr>
@@ -2058,6 +2132,7 @@
         </w:r>
         <w:r>
           <w:rPr>
+            <w:rFonts w:ascii="Times New Roman" w:hAnsi="Times New Roman"/>
             <w:noProof/>
             <w:webHidden/>
           </w:rPr>
@@ -2065,6 +2140,7 @@
         </w:r>
         <w:r>
           <w:rPr>
+            <w:rFonts w:ascii="Times New Roman" w:hAnsi="Times New Roman"/>
             <w:noProof/>
             <w:webHidden/>
           </w:rPr>
@@ -2072,6 +2148,7 @@
         </w:r>
         <w:r>
           <w:rPr>
+            <w:rFonts w:ascii="Times New Roman" w:hAnsi="Times New Roman"/>
             <w:noProof/>
             <w:webHidden/>
           </w:rPr>
@@ -2079,12 +2156,14 @@
         </w:r>
         <w:r>
           <w:rPr>
-            <w:noProof/>
-            <w:webHidden/>
-          </w:rPr>
-        </w:r>
-        <w:r>
-          <w:rPr>
+            <w:rFonts w:ascii="Times New Roman" w:hAnsi="Times New Roman"/>
+            <w:noProof/>
+            <w:webHidden/>
+          </w:rPr>
+        </w:r>
+        <w:r>
+          <w:rPr>
+            <w:rFonts w:ascii="Times New Roman" w:hAnsi="Times New Roman"/>
             <w:noProof/>
             <w:webHidden/>
           </w:rPr>
@@ -2092,6 +2171,7 @@
         </w:r>
         <w:r>
           <w:rPr>
+            <w:rFonts w:ascii="Times New Roman" w:hAnsi="Times New Roman"/>
             <w:noProof/>
             <w:webHidden/>
           </w:rPr>
@@ -2099,6 +2179,7 @@
         </w:r>
         <w:r>
           <w:rPr>
+            <w:rFonts w:ascii="Times New Roman" w:hAnsi="Times New Roman"/>
             <w:noProof/>
             <w:webHidden/>
           </w:rPr>
@@ -2114,7 +2195,7 @@
           <w:tab w:val="right" w:leader="dot" w:pos="9345"/>
         </w:tabs>
         <w:rPr>
-          <w:rFonts w:eastAsia="Times New Roman"/>
+          <w:rFonts w:ascii="Times New Roman" w:eastAsia="Times New Roman" w:hAnsi="Times New Roman"/>
           <w:noProof/>
           <w:lang w:val="en-US"/>
         </w:rPr>
@@ -2130,7 +2211,7 @@
         </w:r>
         <w:r>
           <w:rPr>
-            <w:rFonts w:eastAsia="Times New Roman"/>
+            <w:rFonts w:ascii="Times New Roman" w:eastAsia="Times New Roman" w:hAnsi="Times New Roman"/>
             <w:noProof/>
             <w:lang w:val="en-US"/>
           </w:rPr>
@@ -2146,6 +2227,7 @@
         </w:r>
         <w:r>
           <w:rPr>
+            <w:rFonts w:ascii="Times New Roman" w:hAnsi="Times New Roman"/>
             <w:noProof/>
             <w:webHidden/>
           </w:rPr>
@@ -2153,6 +2235,7 @@
         </w:r>
         <w:r>
           <w:rPr>
+            <w:rFonts w:ascii="Times New Roman" w:hAnsi="Times New Roman"/>
             <w:noProof/>
             <w:webHidden/>
           </w:rPr>
@@ -2160,6 +2243,7 @@
         </w:r>
         <w:r>
           <w:rPr>
+            <w:rFonts w:ascii="Times New Roman" w:hAnsi="Times New Roman"/>
             <w:noProof/>
             <w:webHidden/>
           </w:rPr>
@@ -2167,12 +2251,14 @@
         </w:r>
         <w:r>
           <w:rPr>
-            <w:noProof/>
-            <w:webHidden/>
-          </w:rPr>
-        </w:r>
-        <w:r>
-          <w:rPr>
+            <w:rFonts w:ascii="Times New Roman" w:hAnsi="Times New Roman"/>
+            <w:noProof/>
+            <w:webHidden/>
+          </w:rPr>
+        </w:r>
+        <w:r>
+          <w:rPr>
+            <w:rFonts w:ascii="Times New Roman" w:hAnsi="Times New Roman"/>
             <w:noProof/>
             <w:webHidden/>
           </w:rPr>
@@ -2180,6 +2266,7 @@
         </w:r>
         <w:r>
           <w:rPr>
+            <w:rFonts w:ascii="Times New Roman" w:hAnsi="Times New Roman"/>
             <w:noProof/>
             <w:webHidden/>
           </w:rPr>
@@ -2187,6 +2274,7 @@
         </w:r>
         <w:r>
           <w:rPr>
+            <w:rFonts w:ascii="Times New Roman" w:hAnsi="Times New Roman"/>
             <w:noProof/>
             <w:webHidden/>
           </w:rPr>
@@ -2264,7 +2352,7 @@
           <w:color w:val="auto"/>
         </w:rPr>
       </w:pPr>
-      <w:bookmarkStart w:id="0" w:name="_Toc386918926"/>
+      <w:bookmarkStart w:id="1" w:name="_Toc386918926"/>
       <w:r>
         <w:rPr>
           <w:rFonts w:ascii="Times New Roman" w:hAnsi="Times New Roman"/>
@@ -2272,7 +2360,7 @@
         </w:rPr>
         <w:t>Назначение программного обеспечения</w:t>
       </w:r>
-      <w:bookmarkEnd w:id="0"/>
+      <w:bookmarkEnd w:id="1"/>
     </w:p>
     <w:p>
       <w:pPr>
@@ -2383,7 +2471,7 @@
           <w:color w:val="auto"/>
         </w:rPr>
       </w:pPr>
-      <w:bookmarkStart w:id="1" w:name="_Toc386918927"/>
+      <w:bookmarkStart w:id="2" w:name="_Toc386918927"/>
       <w:r>
         <w:rPr>
           <w:rFonts w:ascii="Times New Roman" w:hAnsi="Times New Roman"/>
@@ -2391,7 +2479,7 @@
         </w:rPr>
         <w:t>Условия выполнения программного обеспечения</w:t>
       </w:r>
-      <w:bookmarkEnd w:id="1"/>
+      <w:bookmarkEnd w:id="2"/>
     </w:p>
     <w:p>
       <w:pPr>
@@ -2695,10 +2783,10 @@
           <w:color w:val="auto"/>
         </w:rPr>
       </w:pPr>
-      <w:bookmarkStart w:id="2" w:name="_Toc450893620"/>
-      <w:bookmarkStart w:id="3" w:name="_Toc153684069"/>
-      <w:bookmarkStart w:id="4" w:name="_Toc154253439"/>
-      <w:bookmarkStart w:id="5" w:name="_Toc386918928"/>
+      <w:bookmarkStart w:id="3" w:name="_Toc450893620"/>
+      <w:bookmarkStart w:id="4" w:name="_Toc153684069"/>
+      <w:bookmarkStart w:id="5" w:name="_Toc154253439"/>
+      <w:bookmarkStart w:id="6" w:name="_Toc386918928"/>
       <w:r>
         <w:rPr>
           <w:rFonts w:ascii="Times New Roman" w:hAnsi="Times New Roman"/>
@@ -2706,7 +2794,7 @@
         </w:rPr>
         <w:t>Описание работы с программным обеспечени</w:t>
       </w:r>
-      <w:bookmarkEnd w:id="2"/>
+      <w:bookmarkEnd w:id="3"/>
       <w:r>
         <w:rPr>
           <w:rFonts w:ascii="Times New Roman" w:hAnsi="Times New Roman"/>
@@ -2714,9 +2802,9 @@
         </w:rPr>
         <w:t>ем</w:t>
       </w:r>
-      <w:bookmarkEnd w:id="3"/>
       <w:bookmarkEnd w:id="4"/>
       <w:bookmarkEnd w:id="5"/>
+      <w:bookmarkEnd w:id="6"/>
     </w:p>
     <w:p>
       <w:pPr>
@@ -2745,8 +2833,8 @@
           <w:szCs w:val="24"/>
         </w:rPr>
       </w:pPr>
-      <w:bookmarkStart w:id="6" w:name="_Toc153684070"/>
-      <w:bookmarkStart w:id="7" w:name="_Toc386918929"/>
+      <w:bookmarkStart w:id="7" w:name="_Toc153684070"/>
+      <w:bookmarkStart w:id="8" w:name="_Toc386918929"/>
       <w:r>
         <w:rPr>
           <w:rFonts w:ascii="Times New Roman" w:hAnsi="Times New Roman"/>
@@ -2756,12 +2844,45 @@
         </w:rPr>
         <w:t>Установка программного обеспечения.</w:t>
       </w:r>
-      <w:bookmarkEnd w:id="6"/>
       <w:bookmarkEnd w:id="7"/>
+      <w:bookmarkEnd w:id="8"/>
     </w:p>
     <w:p>
       <w:pPr>
         <w:pStyle w:val="NoSpacing"/>
+        <w:ind w:firstLine="360"/>
+        <w:rPr>
+          <w:rFonts w:ascii="Times New Roman" w:hAnsi="Times New Roman"/>
+          <w:sz w:val="24"/>
+          <w:szCs w:val="24"/>
+        </w:rPr>
+      </w:pPr>
+      <w:bookmarkStart w:id="9" w:name="_Toc386918930"/>
+      <w:r>
+        <w:rPr>
+          <w:rFonts w:ascii="Times New Roman" w:hAnsi="Times New Roman"/>
+          <w:sz w:val="24"/>
+          <w:szCs w:val="24"/>
+        </w:rPr>
+        <w:t>Для установки программного продукта достаточно скопировать на жёсткий диск компьютера</w:t>
+      </w:r>
+      <w:r>
+        <w:rPr>
+          <w:rFonts w:ascii="Times New Roman" w:hAnsi="Times New Roman"/>
+          <w:sz w:val="24"/>
+          <w:szCs w:val="24"/>
+        </w:rPr>
+        <w:t xml:space="preserve"> папку</w:t>
+      </w:r>
+      <w:r>
+        <w:rPr>
+          <w:rFonts w:ascii="Times New Roman" w:hAnsi="Times New Roman"/>
+          <w:sz w:val="24"/>
+          <w:szCs w:val="24"/>
+        </w:rPr>
+        <w:t xml:space="preserve"> </w:t>
+      </w:r>
+      <w:r>
         <w:rPr>
           <w:rFonts w:ascii="Times New Roman" w:hAnsi="Times New Roman"/>
           <w:b/>
@@ -2769,17 +2890,15 @@
           <w:szCs w:val="24"/>
           <w:lang w:val="en-US"/>
         </w:rPr>
-      </w:pPr>
-      <w:r>
-        <w:rPr>
-          <w:rFonts w:ascii="Times New Roman" w:hAnsi="Times New Roman"/>
-          <w:b/>
-          <w:sz w:val="24"/>
-          <w:szCs w:val="24"/>
-          <w:highlight w:val="green"/>
-          <w:lang w:val="en-US"/>
-        </w:rPr>
-        <w:t>TODO</w:t>
+        <w:t>comchat</w:t>
+      </w:r>
+      <w:r>
+        <w:rPr>
+          <w:rFonts w:ascii="Times New Roman" w:hAnsi="Times New Roman"/>
+          <w:sz w:val="24"/>
+          <w:szCs w:val="24"/>
+        </w:rPr>
+        <w:t>.</w:t>
       </w:r>
     </w:p>
     <w:p>
@@ -2796,7 +2915,6 @@
           <w:szCs w:val="24"/>
         </w:rPr>
       </w:pPr>
-      <w:bookmarkStart w:id="8" w:name="_Toc386918930"/>
       <w:r>
         <w:rPr>
           <w:rFonts w:ascii="Times New Roman" w:hAnsi="Times New Roman"/>
@@ -2806,7 +2924,7 @@
         </w:rPr>
         <w:t>Соединение компьютеров.</w:t>
       </w:r>
-      <w:bookmarkEnd w:id="8"/>
+      <w:bookmarkEnd w:id="9"/>
     </w:p>
     <w:p>
       <w:pPr>
@@ -2909,7 +3027,7 @@
           <w:szCs w:val="24"/>
         </w:rPr>
       </w:pPr>
-      <w:bookmarkStart w:id="9" w:name="_Toc153684072"/>
+      <w:bookmarkStart w:id="10" w:name="_Toc153684072"/>
     </w:p>
     <w:p>
       <w:pPr>
@@ -2925,7 +3043,7 @@
           <w:szCs w:val="24"/>
         </w:rPr>
       </w:pPr>
-      <w:bookmarkStart w:id="10" w:name="_Toc386918931"/>
+      <w:bookmarkStart w:id="11" w:name="_Toc386918931"/>
       <w:r>
         <w:rPr>
           <w:rFonts w:ascii="Times New Roman" w:hAnsi="Times New Roman"/>
@@ -2935,8 +3053,8 @@
         </w:rPr>
         <w:t>Запуск программы.</w:t>
       </w:r>
-      <w:bookmarkEnd w:id="9"/>
       <w:bookmarkEnd w:id="10"/>
+      <w:bookmarkEnd w:id="11"/>
     </w:p>
     <w:p>
       <w:pPr>
@@ -2961,18 +3079,45 @@
           <w:b/>
           <w:sz w:val="24"/>
           <w:szCs w:val="24"/>
-          <w:highlight w:val="green"/>
           <w:lang w:val="en-US"/>
         </w:rPr>
-        <w:t>TODO</w:t>
-      </w:r>
-      <w:r>
-        <w:rPr>
-          <w:rFonts w:ascii="Times New Roman" w:hAnsi="Times New Roman"/>
-          <w:sz w:val="24"/>
-          <w:szCs w:val="24"/>
-        </w:rPr>
-        <w:t xml:space="preserve"> на обоих компьютерах, соединенных кабелем или запустить </w:t>
+        <w:t>comchat</w:t>
+      </w:r>
+      <w:r>
+        <w:rPr>
+          <w:rFonts w:ascii="Times New Roman" w:hAnsi="Times New Roman"/>
+          <w:b/>
+          <w:sz w:val="24"/>
+          <w:szCs w:val="24"/>
+        </w:rPr>
+        <w:t>.</w:t>
+      </w:r>
+      <w:r>
+        <w:rPr>
+          <w:rFonts w:ascii="Times New Roman" w:hAnsi="Times New Roman"/>
+          <w:b/>
+          <w:sz w:val="24"/>
+          <w:szCs w:val="24"/>
+          <w:lang w:val="en-US"/>
+        </w:rPr>
+        <w:t>bat</w:t>
+      </w:r>
+      <w:r>
+        <w:rPr>
+          <w:rFonts w:ascii="Times New Roman" w:hAnsi="Times New Roman"/>
+          <w:b/>
+          <w:sz w:val="24"/>
+          <w:szCs w:val="24"/>
+        </w:rPr>
+        <w:t xml:space="preserve"> </w:t>
+      </w:r>
+      <w:r>
+        <w:rPr>
+          <w:rFonts w:ascii="Times New Roman" w:hAnsi="Times New Roman"/>
+          <w:sz w:val="24"/>
+          <w:szCs w:val="24"/>
+        </w:rPr>
+        <w:t xml:space="preserve">на обоих компьютерах, соединенных кабелем или запустить </w:t>
       </w:r>
       <w:r>
         <w:rPr>
@@ -3080,7 +3225,7 @@
           <w:szCs w:val="24"/>
         </w:rPr>
       </w:pPr>
-      <w:bookmarkStart w:id="11" w:name="_Toc386918932"/>
+      <w:bookmarkStart w:id="12" w:name="_Toc386918932"/>
       <w:r>
         <w:rPr>
           <w:rFonts w:ascii="Times New Roman" w:hAnsi="Times New Roman"/>
@@ -3091,7 +3236,7 @@
         <w:lastRenderedPageBreak/>
         <w:t>Установление соединения.</w:t>
       </w:r>
-      <w:bookmarkEnd w:id="11"/>
+      <w:bookmarkEnd w:id="12"/>
     </w:p>
     <w:p>
       <w:pPr>
@@ -3160,15 +3305,7 @@
           <w:sz w:val="24"/>
           <w:szCs w:val="24"/>
         </w:rPr>
-        <w:t xml:space="preserve"> </w:t>
-      </w:r>
-      <w:r>
-        <w:rPr>
-          <w:rFonts w:ascii="Times New Roman" w:hAnsi="Times New Roman"/>
-          <w:sz w:val="24"/>
-          <w:szCs w:val="24"/>
-        </w:rPr>
-        <w:t xml:space="preserve">ввести желаемое имя пользователя, параметры </w:t>
+        <w:t xml:space="preserve"> ввести желаемое имя пользователя, параметры </w:t>
       </w:r>
       <w:r>
         <w:rPr>
@@ -3238,15 +3375,7 @@
           <w:sz w:val="24"/>
           <w:szCs w:val="24"/>
         </w:rPr>
-        <w:t>-</w:t>
-      </w:r>
-      <w:r>
-        <w:rPr>
-          <w:rFonts w:ascii="Times New Roman" w:hAnsi="Times New Roman"/>
-          <w:sz w:val="24"/>
-          <w:szCs w:val="24"/>
-        </w:rPr>
-        <w:t>портом:</w:t>
+        <w:t>-портом:</w:t>
       </w:r>
     </w:p>
     <w:p>
@@ -3268,15 +3397,7 @@
           <w:sz w:val="24"/>
           <w:szCs w:val="24"/>
         </w:rPr>
-        <w:t xml:space="preserve">Имя </w:t>
-      </w:r>
-      <w:r>
-        <w:rPr>
-          <w:rFonts w:ascii="Times New Roman" w:hAnsi="Times New Roman"/>
-          <w:sz w:val="24"/>
-          <w:szCs w:val="24"/>
-        </w:rPr>
-        <w:t>порта через который хотите совершить соединение (</w:t>
+        <w:t>Имя порта через который хотите совершить соединение (</w:t>
       </w:r>
       <w:r>
         <w:rPr>
@@ -3327,23 +3448,7 @@
           <w:sz w:val="24"/>
           <w:szCs w:val="24"/>
         </w:rPr>
-        <w:t>3</w:t>
-      </w:r>
-      <w:r>
-        <w:rPr>
-          <w:rFonts w:ascii="Times New Roman" w:hAnsi="Times New Roman"/>
-          <w:sz w:val="24"/>
-          <w:szCs w:val="24"/>
-        </w:rPr>
-        <w:t xml:space="preserve"> и т.п.</w:t>
-      </w:r>
-      <w:r>
-        <w:rPr>
-          <w:rFonts w:ascii="Times New Roman" w:hAnsi="Times New Roman"/>
-          <w:sz w:val="24"/>
-          <w:szCs w:val="24"/>
-        </w:rPr>
-        <w:t>);</w:t>
+        <w:t>3 и т.п.);</w:t>
       </w:r>
     </w:p>
     <w:p>
@@ -3365,15 +3470,7 @@
           <w:sz w:val="24"/>
           <w:szCs w:val="24"/>
         </w:rPr>
-        <w:t xml:space="preserve">Выбрать скорость передачи данных: </w:t>
-      </w:r>
-      <w:r>
-        <w:rPr>
-          <w:rFonts w:ascii="Times New Roman" w:hAnsi="Times New Roman"/>
-          <w:sz w:val="24"/>
-          <w:szCs w:val="24"/>
-        </w:rPr>
-        <w:t>300, 600, 1200, 2400, 4800, 9600, 14400, 19200, 28800, 38400, 57600, 115200</w:t>
+        <w:t>Выбрать скорость передачи данных: 300, 600, 1200, 2400, 4800, 9600, 14400, 19200, 28800, 38400, 57600, 115200</w:t>
       </w:r>
       <w:r>
         <w:rPr>
@@ -3404,23 +3501,7 @@
           <w:sz w:val="24"/>
           <w:szCs w:val="24"/>
         </w:rPr>
-        <w:t>Выбрать количество стоповых бит:</w:t>
-      </w:r>
-      <w:r>
-        <w:rPr>
-          <w:rFonts w:ascii="Times New Roman" w:hAnsi="Times New Roman"/>
-          <w:sz w:val="24"/>
-          <w:szCs w:val="24"/>
-        </w:rPr>
-        <w:t xml:space="preserve"> 1, 1.5 или 2</w:t>
-      </w:r>
-      <w:r>
-        <w:rPr>
-          <w:rFonts w:ascii="Times New Roman" w:hAnsi="Times New Roman"/>
-          <w:sz w:val="24"/>
-          <w:szCs w:val="24"/>
-        </w:rPr>
-        <w:t>;</w:t>
+        <w:t>Выбрать количество стоповых бит: 1, 1.5 или 2;</w:t>
       </w:r>
     </w:p>
     <w:p>
@@ -3464,23 +3545,7 @@
           <w:sz w:val="24"/>
           <w:szCs w:val="24"/>
         </w:rPr>
-        <w:t xml:space="preserve">Выбрать режим проверки четности: </w:t>
-      </w:r>
-      <w:r>
-        <w:rPr>
-          <w:rFonts w:ascii="Times New Roman" w:hAnsi="Times New Roman"/>
-          <w:sz w:val="24"/>
-          <w:szCs w:val="24"/>
-        </w:rPr>
-        <w:t>Even,</w:t>
-      </w:r>
-      <w:r>
-        <w:rPr>
-          <w:rFonts w:ascii="Times New Roman" w:hAnsi="Times New Roman"/>
-          <w:sz w:val="24"/>
-          <w:szCs w:val="24"/>
-        </w:rPr>
-        <w:t xml:space="preserve"> Mark, Od</w:t>
+        <w:t>Выбрать режим проверки четности: Even, Mark, Od</w:t>
       </w:r>
       <w:r>
         <w:rPr>
@@ -3497,15 +3562,7 @@
           <w:sz w:val="24"/>
           <w:szCs w:val="24"/>
         </w:rPr>
-        <w:t xml:space="preserve">, </w:t>
-      </w:r>
-      <w:r>
-        <w:rPr>
-          <w:rFonts w:ascii="Times New Roman" w:hAnsi="Times New Roman"/>
-          <w:sz w:val="24"/>
-          <w:szCs w:val="24"/>
-        </w:rPr>
-        <w:t>Space,  None</w:t>
+        <w:t>, Space,  None</w:t>
       </w:r>
       <w:r>
         <w:rPr>
@@ -3559,8 +3616,8 @@
           <w:szCs w:val="24"/>
         </w:rPr>
       </w:pPr>
-      <w:bookmarkStart w:id="12" w:name="_Toc153684075"/>
-      <w:bookmarkStart w:id="13" w:name="_Toc386918933"/>
+      <w:bookmarkStart w:id="13" w:name="_Toc153684075"/>
+      <w:bookmarkStart w:id="14" w:name="_Toc386918933"/>
       <w:r>
         <w:rPr>
           <w:rFonts w:ascii="Times New Roman" w:hAnsi="Times New Roman"/>
@@ -3580,8 +3637,8 @@
         </w:rPr>
         <w:t>.</w:t>
       </w:r>
-      <w:bookmarkEnd w:id="12"/>
       <w:bookmarkEnd w:id="13"/>
+      <w:bookmarkEnd w:id="14"/>
     </w:p>
     <w:p>
       <w:pPr>
@@ -3668,15 +3725,7 @@
           <w:sz w:val="24"/>
           <w:szCs w:val="24"/>
         </w:rPr>
-        <w:t xml:space="preserve"> </w:t>
-      </w:r>
-      <w:r>
-        <w:rPr>
-          <w:rFonts w:ascii="Times New Roman" w:hAnsi="Times New Roman"/>
-          <w:sz w:val="24"/>
-          <w:szCs w:val="24"/>
-        </w:rPr>
-        <w:t>будет периодически меняться – это свидетельствует о нормальной работе приложения.</w:t>
+        <w:t xml:space="preserve"> будет периодически меняться – это свидетельствует о нормальной работе приложения.</w:t>
       </w:r>
     </w:p>
     <w:p>
@@ -3693,8 +3742,8 @@
           <w:szCs w:val="24"/>
         </w:rPr>
       </w:pPr>
-      <w:bookmarkStart w:id="14" w:name="_Toc153684077"/>
-      <w:bookmarkStart w:id="15" w:name="_Toc386918934"/>
+      <w:bookmarkStart w:id="15" w:name="_Toc153684077"/>
+      <w:bookmarkStart w:id="16" w:name="_Toc386918934"/>
       <w:r>
         <w:rPr>
           <w:rFonts w:ascii="Times New Roman" w:hAnsi="Times New Roman"/>
@@ -3704,8 +3753,8 @@
         </w:rPr>
         <w:t>Завершение соединения.</w:t>
       </w:r>
-      <w:bookmarkEnd w:id="14"/>
       <w:bookmarkEnd w:id="15"/>
+      <w:bookmarkEnd w:id="16"/>
     </w:p>
     <w:p>
       <w:pPr>
@@ -3824,8 +3873,8 @@
           <w:szCs w:val="24"/>
         </w:rPr>
       </w:pPr>
-      <w:bookmarkStart w:id="16" w:name="_Toc153684078"/>
-      <w:bookmarkStart w:id="17" w:name="_Toc386918935"/>
+      <w:bookmarkStart w:id="17" w:name="_Toc153684078"/>
+      <w:bookmarkStart w:id="18" w:name="_Toc386918935"/>
       <w:r>
         <w:rPr>
           <w:rFonts w:ascii="Times New Roman" w:hAnsi="Times New Roman"/>
@@ -3835,8 +3884,8 @@
         </w:rPr>
         <w:t>Просмотр информации о программе.</w:t>
       </w:r>
-      <w:bookmarkEnd w:id="16"/>
       <w:bookmarkEnd w:id="17"/>
+      <w:bookmarkEnd w:id="18"/>
     </w:p>
     <w:p>
       <w:pPr>
@@ -3904,8 +3953,6 @@
         </w:rPr>
         <w:t>.</w:t>
       </w:r>
-      <w:bookmarkStart w:id="18" w:name="_GoBack"/>
-      <w:bookmarkEnd w:id="18"/>
     </w:p>
     <w:p>
       <w:pPr>
@@ -4029,23 +4076,39 @@
     <w:pPr>
       <w:pStyle w:val="Footer"/>
       <w:jc w:val="right"/>
+      <w:rPr>
+        <w:rFonts w:ascii="Times New Roman" w:hAnsi="Times New Roman"/>
+      </w:rPr>
     </w:pPr>
     <w:r>
+      <w:rPr>
+        <w:rFonts w:ascii="Times New Roman" w:hAnsi="Times New Roman"/>
+      </w:rPr>
       <w:fldChar w:fldCharType="begin"/>
     </w:r>
     <w:r>
+      <w:rPr>
+        <w:rFonts w:ascii="Times New Roman" w:hAnsi="Times New Roman"/>
+      </w:rPr>
       <w:instrText>PAGE   \* MERGEFORMAT</w:instrText>
     </w:r>
     <w:r>
+      <w:rPr>
+        <w:rFonts w:ascii="Times New Roman" w:hAnsi="Times New Roman"/>
+      </w:rPr>
       <w:fldChar w:fldCharType="separate"/>
     </w:r>
     <w:r>
       <w:rPr>
+        <w:rFonts w:ascii="Times New Roman" w:hAnsi="Times New Roman"/>
         <w:noProof/>
       </w:rPr>
-      <w:t>4</w:t>
+      <w:t>2</w:t>
     </w:r>
     <w:r>
+      <w:rPr>
+        <w:rFonts w:ascii="Times New Roman" w:hAnsi="Times New Roman"/>
+      </w:rPr>
       <w:fldChar w:fldCharType="end"/>
     </w:r>
   </w:p>
@@ -5369,7 +5432,7 @@
 </file>
 
 <file path=customXml/itemProps1.xml><?xml version="1.0" encoding="utf-8"?>
-<ds:datastoreItem xmlns:ds="http://schemas.openxmlformats.org/officeDocument/2006/customXml" ds:itemID="{F5B5D851-9D9C-4FD4-83A0-3AA082044907}">
+<ds:datastoreItem xmlns:ds="http://schemas.openxmlformats.org/officeDocument/2006/customXml" ds:itemID="{80259787-71DA-42EE-85D9-C19514FE80AD}">
   <ds:schemaRefs>
     <ds:schemaRef ds:uri="http://schemas.openxmlformats.org/officeDocument/2006/bibliography"/>
   </ds:schemaRefs>

</xml_diff>